<commit_message>
Add round icon requirement
</commit_message>
<xml_diff>
--- a/Documentation/Design Requirements.docx
+++ b/Documentation/Design Requirements.docx
@@ -39,55 +39,7 @@
     </w:p>
     <w:p>
       <w:r>
-        <w:t xml:space="preserve">Icons need to be created for iOS and Android devices, with separate files for each screen density on the respective OSs: normal/@2x/@3x on iOS, </w:t>
-      </w:r>
-      <w:proofErr w:type="spellStart"/>
-      <w:r>
-        <w:t>mdpi</w:t>
-      </w:r>
-      <w:proofErr w:type="spellEnd"/>
-      <w:r>
-        <w:t>/</w:t>
-      </w:r>
-      <w:proofErr w:type="spellStart"/>
-      <w:r>
-        <w:t>hdpi</w:t>
-      </w:r>
-      <w:proofErr w:type="spellEnd"/>
-      <w:r>
-        <w:t>/</w:t>
-      </w:r>
-      <w:proofErr w:type="spellStart"/>
-      <w:r>
-        <w:t>xhdpi</w:t>
-      </w:r>
-      <w:proofErr w:type="spellEnd"/>
-      <w:r>
-        <w:t>/</w:t>
-      </w:r>
-      <w:proofErr w:type="spellStart"/>
-      <w:r>
-        <w:t>xxhdpi</w:t>
-      </w:r>
-      <w:proofErr w:type="spellEnd"/>
-      <w:r>
-        <w:t>/</w:t>
-      </w:r>
-      <w:proofErr w:type="spellStart"/>
-      <w:r>
-        <w:t>xxxhdpi</w:t>
-      </w:r>
-      <w:proofErr w:type="spellEnd"/>
-      <w:r>
-        <w:t xml:space="preserve"> on Android. All icons should be .</w:t>
-      </w:r>
-      <w:proofErr w:type="spellStart"/>
-      <w:r>
-        <w:t>png</w:t>
-      </w:r>
-      <w:proofErr w:type="spellEnd"/>
-      <w:r>
-        <w:t xml:space="preserve"> file types, with transparency where it makes sense</w:t>
+        <w:t>Icons need to be created for iOS and Android devices, with separate files for each screen density on the respective OSs: normal/@2x/@3x on iOS, mdpi/hdpi/xhdpi/xxhdpi/xxxhdpi on Android. All icons should be .png file types, with transparency where it makes sense</w:t>
       </w:r>
       <w:r>
         <w:t>.</w:t>
@@ -173,319 +125,331 @@
       <w:pPr>
         <w:pStyle w:val="ListParagraph"/>
         <w:numPr>
-          <w:ilvl w:val="0"/>
-          <w:numId w:val="2"/>
-        </w:numPr>
-      </w:pPr>
-      <w:r>
-        <w:t>Notification Icon</w:t>
-      </w:r>
-    </w:p>
-    <w:p>
-      <w:pPr>
-        <w:pStyle w:val="ListParagraph"/>
-        <w:numPr>
-          <w:ilvl w:val="1"/>
-          <w:numId w:val="2"/>
-        </w:numPr>
-      </w:pPr>
-      <w:r>
-        <w:t>Including colored icons</w:t>
-      </w:r>
-    </w:p>
-    <w:p>
-      <w:pPr>
-        <w:pStyle w:val="ListParagraph"/>
-        <w:numPr>
-          <w:ilvl w:val="1"/>
-          <w:numId w:val="2"/>
-        </w:numPr>
-      </w:pPr>
-      <w:r>
-        <w:t>Including a grayscale icon for Material Design</w:t>
-      </w:r>
-    </w:p>
-    <w:p>
-      <w:pPr>
-        <w:pStyle w:val="Heading3"/>
-      </w:pPr>
-      <w:r>
-        <w:t>iOS</w:t>
-      </w:r>
-    </w:p>
-    <w:p>
-      <w:pPr>
-        <w:pStyle w:val="ListParagraph"/>
-        <w:numPr>
-          <w:ilvl w:val="0"/>
-          <w:numId w:val="2"/>
-        </w:numPr>
-      </w:pPr>
-      <w:r>
-        <w:t>Notification Icon</w:t>
-      </w:r>
-    </w:p>
-    <w:p>
-      <w:pPr>
-        <w:pStyle w:val="ListParagraph"/>
-        <w:numPr>
-          <w:ilvl w:val="0"/>
-          <w:numId w:val="2"/>
-        </w:numPr>
-      </w:pPr>
-      <w:r>
-        <w:t>Application Icons</w:t>
-      </w:r>
-    </w:p>
-    <w:p>
-      <w:pPr>
-        <w:pStyle w:val="ListParagraph"/>
-        <w:numPr>
-          <w:ilvl w:val="1"/>
-          <w:numId w:val="2"/>
-        </w:numPr>
-      </w:pPr>
-      <w:r>
-        <w:t>Spotlight</w:t>
-      </w:r>
-    </w:p>
-    <w:p>
-      <w:pPr>
-        <w:pStyle w:val="ListParagraph"/>
-        <w:numPr>
-          <w:ilvl w:val="1"/>
-          <w:numId w:val="2"/>
-        </w:numPr>
-      </w:pPr>
-      <w:r>
-        <w:t>Settings</w:t>
-      </w:r>
-    </w:p>
-    <w:p>
-      <w:pPr>
-        <w:pStyle w:val="ListParagraph"/>
-        <w:numPr>
-          <w:ilvl w:val="1"/>
-          <w:numId w:val="2"/>
-        </w:numPr>
-      </w:pPr>
-      <w:r>
-        <w:t>iPhone App</w:t>
-      </w:r>
-    </w:p>
-    <w:p>
-      <w:pPr>
-        <w:pStyle w:val="Heading3"/>
-      </w:pPr>
-      <w:r>
-        <w:t>Both</w:t>
-      </w:r>
-    </w:p>
-    <w:p>
-      <w:pPr>
-        <w:pStyle w:val="ListParagraph"/>
-        <w:numPr>
-          <w:ilvl w:val="0"/>
-          <w:numId w:val="2"/>
-        </w:numPr>
-      </w:pPr>
-      <w:r>
-        <w:t>Menu Header</w:t>
-      </w:r>
-    </w:p>
-    <w:p>
-      <w:pPr>
-        <w:pStyle w:val="ListParagraph"/>
-        <w:numPr>
-          <w:ilvl w:val="0"/>
-          <w:numId w:val="2"/>
-        </w:numPr>
-      </w:pPr>
-      <w:r>
-        <w:t>Alarm On / Off icon</w:t>
-      </w:r>
-    </w:p>
-    <w:p/>
-    <w:p>
-      <w:pPr>
-        <w:pStyle w:val="Heading2"/>
-      </w:pPr>
-      <w:r>
-        <w:t>Color Scheme</w:t>
-      </w:r>
-    </w:p>
-    <w:p>
-      <w:r>
-        <w:t>Colors should be listed with their hex values so they can be used accurately. I’ve identified the following color breakdown, but both color names and usages can be changed if needed:</w:t>
-      </w:r>
-    </w:p>
-    <w:p>
-      <w:pPr>
-        <w:pStyle w:val="ListParagraph"/>
-        <w:numPr>
-          <w:ilvl w:val="0"/>
-          <w:numId w:val="2"/>
-        </w:numPr>
-      </w:pPr>
-      <w:r>
-        <w:t>Primary Color</w:t>
-      </w:r>
-    </w:p>
-    <w:p>
-      <w:pPr>
-        <w:pStyle w:val="ListParagraph"/>
-        <w:numPr>
-          <w:ilvl w:val="1"/>
-          <w:numId w:val="2"/>
-        </w:numPr>
-      </w:pPr>
-      <w:r>
-        <w:t>Used for buttons and page headers</w:t>
-      </w:r>
-    </w:p>
-    <w:p>
-      <w:pPr>
-        <w:pStyle w:val="ListParagraph"/>
-        <w:numPr>
-          <w:ilvl w:val="0"/>
-          <w:numId w:val="2"/>
-        </w:numPr>
-      </w:pPr>
-      <w:r>
-        <w:t>Primary Color Dark</w:t>
-      </w:r>
-    </w:p>
-    <w:p>
-      <w:pPr>
-        <w:pStyle w:val="ListParagraph"/>
-        <w:numPr>
-          <w:ilvl w:val="1"/>
-          <w:numId w:val="2"/>
-        </w:numPr>
-      </w:pPr>
-      <w:r>
-        <w:t>Darker version of Primary used for the action bar in Android</w:t>
-      </w:r>
-    </w:p>
-    <w:p>
-      <w:pPr>
-        <w:pStyle w:val="ListParagraph"/>
-        <w:numPr>
-          <w:ilvl w:val="0"/>
-          <w:numId w:val="2"/>
-        </w:numPr>
-      </w:pPr>
-      <w:r>
-        <w:lastRenderedPageBreak/>
-        <w:t>Primary Color Highlight</w:t>
-      </w:r>
-    </w:p>
-    <w:p>
-      <w:pPr>
-        <w:pStyle w:val="ListParagraph"/>
-        <w:numPr>
-          <w:ilvl w:val="1"/>
-          <w:numId w:val="2"/>
-        </w:numPr>
-      </w:pPr>
-      <w:r>
-        <w:t>Used to highlight pressed primary color buttons</w:t>
-      </w:r>
-    </w:p>
-    <w:p>
-      <w:pPr>
-        <w:pStyle w:val="ListParagraph"/>
-        <w:numPr>
-          <w:ilvl w:val="0"/>
-          <w:numId w:val="2"/>
-        </w:numPr>
-      </w:pPr>
-      <w:r>
-        <w:t xml:space="preserve">Secondary </w:t>
-      </w:r>
-      <w:r>
-        <w:t>C</w:t>
-      </w:r>
-      <w:r>
-        <w:t>olor</w:t>
-      </w:r>
-    </w:p>
-    <w:p>
-      <w:pPr>
-        <w:pStyle w:val="ListParagraph"/>
-        <w:numPr>
-          <w:ilvl w:val="1"/>
-          <w:numId w:val="2"/>
-        </w:numPr>
-      </w:pPr>
-      <w:r>
-        <w:t>Used for non-button actionable items (</w:t>
-      </w:r>
-      <w:r>
-        <w:t>alert choices, menu items)</w:t>
-      </w:r>
-    </w:p>
-    <w:p>
-      <w:pPr>
-        <w:pStyle w:val="ListParagraph"/>
-        <w:numPr>
-          <w:ilvl w:val="1"/>
-          <w:numId w:val="2"/>
-        </w:numPr>
-      </w:pPr>
-      <w:r>
-        <w:t>Used for activity indicator</w:t>
-      </w:r>
-    </w:p>
-    <w:p>
-      <w:pPr>
-        <w:pStyle w:val="ListParagraph"/>
-        <w:numPr>
-          <w:ilvl w:val="1"/>
-          <w:numId w:val="2"/>
-        </w:numPr>
-      </w:pPr>
-      <w:r>
-        <w:t>Used for row separator in tables</w:t>
-      </w:r>
-    </w:p>
-    <w:p>
-      <w:pPr>
-        <w:pStyle w:val="ListParagraph"/>
-        <w:numPr>
-          <w:ilvl w:val="0"/>
-          <w:numId w:val="2"/>
-        </w:numPr>
-      </w:pPr>
-      <w:r>
-        <w:t>Section Color</w:t>
-      </w:r>
-    </w:p>
-    <w:p>
-      <w:pPr>
-        <w:pStyle w:val="ListParagraph"/>
-        <w:numPr>
-          <w:ilvl w:val="1"/>
-          <w:numId w:val="2"/>
-        </w:numPr>
-      </w:pPr>
-      <w:r>
-        <w:t>Used for table section headers on the Main screen</w:t>
-      </w:r>
-    </w:p>
-    <w:p>
-      <w:pPr>
-        <w:pStyle w:val="ListParagraph"/>
-        <w:numPr>
-          <w:ilvl w:val="0"/>
-          <w:numId w:val="2"/>
-        </w:numPr>
-      </w:pPr>
-      <w:r>
-        <w:t>Old R</w:t>
+          <w:ilvl w:val="1"/>
+          <w:numId w:val="2"/>
+        </w:numPr>
+      </w:pPr>
+      <w:r>
+        <w:t>Both traditional square + new circle</w:t>
       </w:r>
       <w:bookmarkStart w:id="0" w:name="_GoBack"/>
       <w:bookmarkEnd w:id="0"/>
+    </w:p>
+    <w:p>
+      <w:pPr>
+        <w:pStyle w:val="ListParagraph"/>
+        <w:numPr>
+          <w:ilvl w:val="0"/>
+          <w:numId w:val="2"/>
+        </w:numPr>
+      </w:pPr>
+      <w:r>
+        <w:t>Notification Icon</w:t>
+      </w:r>
+    </w:p>
+    <w:p>
+      <w:pPr>
+        <w:pStyle w:val="ListParagraph"/>
+        <w:numPr>
+          <w:ilvl w:val="1"/>
+          <w:numId w:val="2"/>
+        </w:numPr>
+      </w:pPr>
+      <w:r>
+        <w:t>Including colored icons</w:t>
+      </w:r>
+    </w:p>
+    <w:p>
+      <w:pPr>
+        <w:pStyle w:val="ListParagraph"/>
+        <w:numPr>
+          <w:ilvl w:val="1"/>
+          <w:numId w:val="2"/>
+        </w:numPr>
+      </w:pPr>
+      <w:r>
+        <w:t>Including a grayscale icon for Material Design</w:t>
+      </w:r>
+    </w:p>
+    <w:p>
+      <w:pPr>
+        <w:pStyle w:val="Heading3"/>
+      </w:pPr>
+      <w:r>
+        <w:t>iOS</w:t>
+      </w:r>
+    </w:p>
+    <w:p>
+      <w:pPr>
+        <w:pStyle w:val="ListParagraph"/>
+        <w:numPr>
+          <w:ilvl w:val="0"/>
+          <w:numId w:val="2"/>
+        </w:numPr>
+      </w:pPr>
+      <w:r>
+        <w:t>Notification Icon</w:t>
+      </w:r>
+    </w:p>
+    <w:p>
+      <w:pPr>
+        <w:pStyle w:val="ListParagraph"/>
+        <w:numPr>
+          <w:ilvl w:val="0"/>
+          <w:numId w:val="2"/>
+        </w:numPr>
+      </w:pPr>
+      <w:r>
+        <w:t>Application Icons</w:t>
+      </w:r>
+    </w:p>
+    <w:p>
+      <w:pPr>
+        <w:pStyle w:val="ListParagraph"/>
+        <w:numPr>
+          <w:ilvl w:val="1"/>
+          <w:numId w:val="2"/>
+        </w:numPr>
+      </w:pPr>
+      <w:r>
+        <w:t>Spotlight</w:t>
+      </w:r>
+    </w:p>
+    <w:p>
+      <w:pPr>
+        <w:pStyle w:val="ListParagraph"/>
+        <w:numPr>
+          <w:ilvl w:val="1"/>
+          <w:numId w:val="2"/>
+        </w:numPr>
+      </w:pPr>
+      <w:r>
+        <w:t>Settings</w:t>
+      </w:r>
+    </w:p>
+    <w:p>
+      <w:pPr>
+        <w:pStyle w:val="ListParagraph"/>
+        <w:numPr>
+          <w:ilvl w:val="1"/>
+          <w:numId w:val="2"/>
+        </w:numPr>
+      </w:pPr>
+      <w:r>
+        <w:t>iPhone App</w:t>
+      </w:r>
+    </w:p>
+    <w:p>
+      <w:pPr>
+        <w:pStyle w:val="Heading3"/>
+      </w:pPr>
+      <w:r>
+        <w:t>Both</w:t>
+      </w:r>
+    </w:p>
+    <w:p>
+      <w:pPr>
+        <w:pStyle w:val="ListParagraph"/>
+        <w:numPr>
+          <w:ilvl w:val="0"/>
+          <w:numId w:val="2"/>
+        </w:numPr>
+      </w:pPr>
+      <w:r>
+        <w:t>Menu Header</w:t>
+      </w:r>
+    </w:p>
+    <w:p>
+      <w:pPr>
+        <w:pStyle w:val="ListParagraph"/>
+        <w:numPr>
+          <w:ilvl w:val="0"/>
+          <w:numId w:val="2"/>
+        </w:numPr>
+      </w:pPr>
+      <w:r>
+        <w:t>Alarm On / Off icon</w:t>
+      </w:r>
+    </w:p>
+    <w:p/>
+    <w:p>
+      <w:pPr>
+        <w:pStyle w:val="Heading2"/>
+      </w:pPr>
+      <w:r>
+        <w:t>Color Scheme</w:t>
+      </w:r>
+    </w:p>
+    <w:p>
+      <w:r>
+        <w:t>Colors should be listed with their hex values so they can be used accurately. I’ve identified the following color breakdown, but both color names and usages can be changed if needed:</w:t>
+      </w:r>
+    </w:p>
+    <w:p>
+      <w:pPr>
+        <w:pStyle w:val="ListParagraph"/>
+        <w:numPr>
+          <w:ilvl w:val="0"/>
+          <w:numId w:val="2"/>
+        </w:numPr>
+      </w:pPr>
+      <w:r>
+        <w:t>Primary Color</w:t>
+      </w:r>
+    </w:p>
+    <w:p>
+      <w:pPr>
+        <w:pStyle w:val="ListParagraph"/>
+        <w:numPr>
+          <w:ilvl w:val="1"/>
+          <w:numId w:val="2"/>
+        </w:numPr>
+      </w:pPr>
+      <w:r>
+        <w:t>Used for buttons and page headers</w:t>
+      </w:r>
+    </w:p>
+    <w:p>
+      <w:pPr>
+        <w:pStyle w:val="ListParagraph"/>
+        <w:numPr>
+          <w:ilvl w:val="0"/>
+          <w:numId w:val="2"/>
+        </w:numPr>
+      </w:pPr>
+      <w:r>
+        <w:t>Primary Color Dark</w:t>
+      </w:r>
+    </w:p>
+    <w:p>
+      <w:pPr>
+        <w:pStyle w:val="ListParagraph"/>
+        <w:numPr>
+          <w:ilvl w:val="1"/>
+          <w:numId w:val="2"/>
+        </w:numPr>
+      </w:pPr>
+      <w:r>
+        <w:lastRenderedPageBreak/>
+        <w:t>Darker version of Primary used for the action bar in Android</w:t>
+      </w:r>
+    </w:p>
+    <w:p>
+      <w:pPr>
+        <w:pStyle w:val="ListParagraph"/>
+        <w:numPr>
+          <w:ilvl w:val="0"/>
+          <w:numId w:val="2"/>
+        </w:numPr>
+      </w:pPr>
+      <w:r>
+        <w:t>Primary Color Highlight</w:t>
+      </w:r>
+    </w:p>
+    <w:p>
+      <w:pPr>
+        <w:pStyle w:val="ListParagraph"/>
+        <w:numPr>
+          <w:ilvl w:val="1"/>
+          <w:numId w:val="2"/>
+        </w:numPr>
+      </w:pPr>
+      <w:r>
+        <w:t>Used to highlight pressed primary color buttons</w:t>
+      </w:r>
+    </w:p>
+    <w:p>
+      <w:pPr>
+        <w:pStyle w:val="ListParagraph"/>
+        <w:numPr>
+          <w:ilvl w:val="0"/>
+          <w:numId w:val="2"/>
+        </w:numPr>
+      </w:pPr>
+      <w:r>
+        <w:t xml:space="preserve">Secondary </w:t>
+      </w:r>
+      <w:r>
+        <w:t>C</w:t>
+      </w:r>
+      <w:r>
+        <w:t>olor</w:t>
+      </w:r>
+    </w:p>
+    <w:p>
+      <w:pPr>
+        <w:pStyle w:val="ListParagraph"/>
+        <w:numPr>
+          <w:ilvl w:val="1"/>
+          <w:numId w:val="2"/>
+        </w:numPr>
+      </w:pPr>
+      <w:r>
+        <w:t>Used for non-button actionable items (</w:t>
+      </w:r>
+      <w:r>
+        <w:t>alert choices, menu items)</w:t>
+      </w:r>
+    </w:p>
+    <w:p>
+      <w:pPr>
+        <w:pStyle w:val="ListParagraph"/>
+        <w:numPr>
+          <w:ilvl w:val="1"/>
+          <w:numId w:val="2"/>
+        </w:numPr>
+      </w:pPr>
+      <w:r>
+        <w:t>Used for activity indicator</w:t>
+      </w:r>
+    </w:p>
+    <w:p>
+      <w:pPr>
+        <w:pStyle w:val="ListParagraph"/>
+        <w:numPr>
+          <w:ilvl w:val="1"/>
+          <w:numId w:val="2"/>
+        </w:numPr>
+      </w:pPr>
+      <w:r>
+        <w:t>Used for row separator in tables</w:t>
+      </w:r>
+    </w:p>
+    <w:p>
+      <w:pPr>
+        <w:pStyle w:val="ListParagraph"/>
+        <w:numPr>
+          <w:ilvl w:val="0"/>
+          <w:numId w:val="2"/>
+        </w:numPr>
+      </w:pPr>
+      <w:r>
+        <w:t>Section Color</w:t>
+      </w:r>
+    </w:p>
+    <w:p>
+      <w:pPr>
+        <w:pStyle w:val="ListParagraph"/>
+        <w:numPr>
+          <w:ilvl w:val="1"/>
+          <w:numId w:val="2"/>
+        </w:numPr>
+      </w:pPr>
+      <w:r>
+        <w:t>Used for table section headers on the Main screen</w:t>
+      </w:r>
+    </w:p>
+    <w:p>
+      <w:pPr>
+        <w:pStyle w:val="ListParagraph"/>
+        <w:numPr>
+          <w:ilvl w:val="0"/>
+          <w:numId w:val="2"/>
+        </w:numPr>
+      </w:pPr>
+      <w:r>
+        <w:t>Old R</w:t>
+      </w:r>
       <w:r>
         <w:t xml:space="preserve">ecord Color </w:t>
       </w:r>

</xml_diff>